<commit_message>
Esquema y Permisos por roles
</commit_message>
<xml_diff>
--- a/Fuentes/Dicionario de Datos.docx
+++ b/Fuentes/Dicionario de Datos.docx
@@ -9753,7 +9753,25 @@
                 <w:sz w:val="22"/>
                 <w:szCs w:val="22"/>
               </w:rPr>
-              <w:t>Correo, adjunto o procedimiento.</w:t>
+              <w:t xml:space="preserve">Correo, </w:t>
+            </w:r>
+            <w:r>
+              <w:rPr>
+                <w:rFonts w:ascii="Consolas" w:eastAsia="Consolas" w:hAnsi="Consolas" w:cs="Consolas"/>
+                <w:b/>
+                <w:sz w:val="22"/>
+                <w:szCs w:val="22"/>
+              </w:rPr>
+              <w:t>Solicitud</w:t>
+            </w:r>
+            <w:r>
+              <w:rPr>
+                <w:rFonts w:ascii="Consolas" w:eastAsia="Consolas" w:hAnsi="Consolas" w:cs="Consolas"/>
+                <w:b/>
+                <w:sz w:val="22"/>
+                <w:szCs w:val="22"/>
+              </w:rPr>
+              <w:t xml:space="preserve"> o procedimiento.</w:t>
             </w:r>
             <w:r>
               <w:rPr>

</xml_diff>

<commit_message>
Antes de la fusion
</commit_message>
<xml_diff>
--- a/Fuentes/Dicionario de Datos.docx
+++ b/Fuentes/Dicionario de Datos.docx
@@ -3167,6 +3167,15 @@
       <w:pPr>
         <w:rPr>
           <w:rFonts w:ascii="Consolas" w:eastAsia="Consolas" w:hAnsi="Consolas" w:cs="Consolas"/>
+          <w:sz w:val="22"/>
+          <w:szCs w:val="22"/>
+        </w:rPr>
+      </w:pPr>
+    </w:p>
+    <w:p>
+      <w:pPr>
+        <w:rPr>
+          <w:rFonts w:ascii="Consolas" w:eastAsia="Consolas" w:hAnsi="Consolas" w:cs="Consolas"/>
           <w:color w:val="002060"/>
           <w:sz w:val="22"/>
           <w:szCs w:val="22"/>
@@ -3201,6 +3210,15 @@
         </w:rPr>
         <w:t>Menu</w:t>
       </w:r>
+      <w:r>
+        <w:rPr>
+          <w:rFonts w:ascii="Consolas" w:eastAsia="Consolas" w:hAnsi="Consolas" w:cs="Consolas"/>
+          <w:color w:val="002060"/>
+          <w:sz w:val="22"/>
+          <w:szCs w:val="22"/>
+        </w:rPr>
+        <w:t>s</w:t>
+      </w:r>
       <w:proofErr w:type="spellEnd"/>
     </w:p>
     <w:tbl>
@@ -3678,18 +3696,9 @@
                 <w:sz w:val="22"/>
                 <w:szCs w:val="22"/>
               </w:rPr>
-              <w:t>Description</w:t>
+              <w:t>Controller</w:t>
             </w:r>
             <w:proofErr w:type="spellEnd"/>
-            <w:r>
-              <w:rPr>
-                <w:rFonts w:ascii="Consolas" w:eastAsia="Consolas" w:hAnsi="Consolas" w:cs="Consolas"/>
-                <w:b/>
-                <w:sz w:val="22"/>
-                <w:szCs w:val="22"/>
-              </w:rPr>
-              <w:t xml:space="preserve"> </w:t>
-            </w:r>
           </w:p>
         </w:tc>
         <w:tc>
@@ -3721,7 +3730,7 @@
                 <w:sz w:val="22"/>
                 <w:szCs w:val="22"/>
               </w:rPr>
-              <w:t>(500)</w:t>
+              <w:t>(20)</w:t>
             </w:r>
           </w:p>
         </w:tc>
@@ -3767,7 +3776,7 @@
                 <w:sz w:val="22"/>
                 <w:szCs w:val="22"/>
               </w:rPr>
-              <w:t>Si</w:t>
+              <w:t>No</w:t>
             </w:r>
           </w:p>
         </w:tc>
@@ -3791,7 +3800,23 @@
                 <w:sz w:val="22"/>
                 <w:szCs w:val="22"/>
               </w:rPr>
-              <w:t>Describe de forma general o específica el contenido que se encontrara en dicho menú.</w:t>
+              <w:t xml:space="preserve">Nombre del Controlador que estará a cargo de dar el tratamiento a las opciones </w:t>
+            </w:r>
+            <w:r>
+              <w:rPr>
+                <w:rFonts w:ascii="Consolas" w:eastAsia="Consolas" w:hAnsi="Consolas" w:cs="Consolas"/>
+                <w:sz w:val="22"/>
+                <w:szCs w:val="22"/>
+              </w:rPr>
+              <w:t xml:space="preserve">y las vistas </w:t>
+            </w:r>
+            <w:r>
+              <w:rPr>
+                <w:rFonts w:ascii="Consolas" w:eastAsia="Consolas" w:hAnsi="Consolas" w:cs="Consolas"/>
+                <w:sz w:val="22"/>
+                <w:szCs w:val="22"/>
+              </w:rPr>
+              <w:t>de dicho menú.</w:t>
             </w:r>
           </w:p>
         </w:tc>
@@ -3819,286 +3844,6 @@
                 <w:sz w:val="22"/>
                 <w:szCs w:val="22"/>
               </w:rPr>
-              <w:t>IconPath</w:t>
-            </w:r>
-            <w:proofErr w:type="spellEnd"/>
-          </w:p>
-        </w:tc>
-        <w:tc>
-          <w:tcPr>
-            <w:tcW w:w="2315" w:type="dxa"/>
-            <w:vAlign w:val="center"/>
-          </w:tcPr>
-          <w:p>
-            <w:pPr>
-              <w:rPr>
-                <w:rFonts w:ascii="Consolas" w:eastAsia="Consolas" w:hAnsi="Consolas" w:cs="Consolas"/>
-                <w:sz w:val="22"/>
-                <w:szCs w:val="22"/>
-              </w:rPr>
-            </w:pPr>
-            <w:proofErr w:type="spellStart"/>
-            <w:r>
-              <w:rPr>
-                <w:rFonts w:ascii="Consolas" w:eastAsia="Consolas" w:hAnsi="Consolas" w:cs="Consolas"/>
-                <w:sz w:val="22"/>
-                <w:szCs w:val="22"/>
-              </w:rPr>
-              <w:t>varchar</w:t>
-            </w:r>
-            <w:proofErr w:type="spellEnd"/>
-            <w:r>
-              <w:rPr>
-                <w:rFonts w:ascii="Consolas" w:eastAsia="Consolas" w:hAnsi="Consolas" w:cs="Consolas"/>
-                <w:sz w:val="22"/>
-                <w:szCs w:val="22"/>
-              </w:rPr>
-              <w:t>(20)</w:t>
-            </w:r>
-          </w:p>
-        </w:tc>
-        <w:tc>
-          <w:tcPr>
-            <w:tcW w:w="1654" w:type="dxa"/>
-            <w:vAlign w:val="center"/>
-          </w:tcPr>
-          <w:p>
-            <w:pPr>
-              <w:rPr>
-                <w:rFonts w:ascii="Consolas" w:eastAsia="Consolas" w:hAnsi="Consolas" w:cs="Consolas"/>
-                <w:sz w:val="22"/>
-                <w:szCs w:val="22"/>
-              </w:rPr>
-            </w:pPr>
-            <w:r>
-              <w:rPr>
-                <w:rFonts w:ascii="Consolas" w:eastAsia="Consolas" w:hAnsi="Consolas" w:cs="Consolas"/>
-                <w:sz w:val="22"/>
-                <w:szCs w:val="22"/>
-              </w:rPr>
-              <w:t>Palabra</w:t>
-            </w:r>
-          </w:p>
-        </w:tc>
-        <w:tc>
-          <w:tcPr>
-            <w:tcW w:w="749" w:type="dxa"/>
-            <w:vAlign w:val="center"/>
-          </w:tcPr>
-          <w:p>
-            <w:pPr>
-              <w:rPr>
-                <w:rFonts w:ascii="Consolas" w:eastAsia="Consolas" w:hAnsi="Consolas" w:cs="Consolas"/>
-                <w:sz w:val="22"/>
-                <w:szCs w:val="22"/>
-              </w:rPr>
-            </w:pPr>
-            <w:r>
-              <w:rPr>
-                <w:rFonts w:ascii="Consolas" w:eastAsia="Consolas" w:hAnsi="Consolas" w:cs="Consolas"/>
-                <w:sz w:val="22"/>
-                <w:szCs w:val="22"/>
-              </w:rPr>
-              <w:t>No</w:t>
-            </w:r>
-          </w:p>
-        </w:tc>
-        <w:tc>
-          <w:tcPr>
-            <w:tcW w:w="5485" w:type="dxa"/>
-            <w:vAlign w:val="center"/>
-          </w:tcPr>
-          <w:p>
-            <w:pPr>
-              <w:jc w:val="left"/>
-              <w:rPr>
-                <w:rFonts w:ascii="Consolas" w:eastAsia="Consolas" w:hAnsi="Consolas" w:cs="Consolas"/>
-                <w:sz w:val="22"/>
-                <w:szCs w:val="22"/>
-              </w:rPr>
-            </w:pPr>
-            <w:r>
-              <w:rPr>
-                <w:rFonts w:ascii="Consolas" w:eastAsia="Consolas" w:hAnsi="Consolas" w:cs="Consolas"/>
-                <w:sz w:val="22"/>
-                <w:szCs w:val="22"/>
-              </w:rPr>
-              <w:t>Se utilizará en la GUI como parte del diseño para asignar un icono a tal menú.</w:t>
-            </w:r>
-          </w:p>
-        </w:tc>
-      </w:tr>
-      <w:tr>
-        <w:tc>
-          <w:tcPr>
-            <w:tcW w:w="2943" w:type="dxa"/>
-            <w:vAlign w:val="center"/>
-          </w:tcPr>
-          <w:p>
-            <w:pPr>
-              <w:rPr>
-                <w:rFonts w:ascii="Consolas" w:eastAsia="Consolas" w:hAnsi="Consolas" w:cs="Consolas"/>
-                <w:b/>
-                <w:sz w:val="22"/>
-                <w:szCs w:val="22"/>
-              </w:rPr>
-            </w:pPr>
-            <w:proofErr w:type="spellStart"/>
-            <w:r>
-              <w:rPr>
-                <w:rFonts w:ascii="Consolas" w:eastAsia="Consolas" w:hAnsi="Consolas" w:cs="Consolas"/>
-                <w:b/>
-                <w:sz w:val="22"/>
-                <w:szCs w:val="22"/>
-              </w:rPr>
-              <w:t>Controller</w:t>
-            </w:r>
-            <w:proofErr w:type="spellEnd"/>
-          </w:p>
-        </w:tc>
-        <w:tc>
-          <w:tcPr>
-            <w:tcW w:w="2315" w:type="dxa"/>
-            <w:vAlign w:val="center"/>
-          </w:tcPr>
-          <w:p>
-            <w:pPr>
-              <w:rPr>
-                <w:rFonts w:ascii="Consolas" w:eastAsia="Consolas" w:hAnsi="Consolas" w:cs="Consolas"/>
-                <w:sz w:val="22"/>
-                <w:szCs w:val="22"/>
-              </w:rPr>
-            </w:pPr>
-            <w:proofErr w:type="spellStart"/>
-            <w:r>
-              <w:rPr>
-                <w:rFonts w:ascii="Consolas" w:eastAsia="Consolas" w:hAnsi="Consolas" w:cs="Consolas"/>
-                <w:sz w:val="22"/>
-                <w:szCs w:val="22"/>
-              </w:rPr>
-              <w:t>varchar</w:t>
-            </w:r>
-            <w:proofErr w:type="spellEnd"/>
-            <w:r>
-              <w:rPr>
-                <w:rFonts w:ascii="Consolas" w:eastAsia="Consolas" w:hAnsi="Consolas" w:cs="Consolas"/>
-                <w:sz w:val="22"/>
-                <w:szCs w:val="22"/>
-              </w:rPr>
-              <w:t>(20)</w:t>
-            </w:r>
-          </w:p>
-        </w:tc>
-        <w:tc>
-          <w:tcPr>
-            <w:tcW w:w="1654" w:type="dxa"/>
-            <w:vAlign w:val="center"/>
-          </w:tcPr>
-          <w:p>
-            <w:pPr>
-              <w:rPr>
-                <w:rFonts w:ascii="Consolas" w:eastAsia="Consolas" w:hAnsi="Consolas" w:cs="Consolas"/>
-                <w:sz w:val="22"/>
-                <w:szCs w:val="22"/>
-              </w:rPr>
-            </w:pPr>
-            <w:r>
-              <w:rPr>
-                <w:rFonts w:ascii="Consolas" w:eastAsia="Consolas" w:hAnsi="Consolas" w:cs="Consolas"/>
-                <w:sz w:val="22"/>
-                <w:szCs w:val="22"/>
-              </w:rPr>
-              <w:t>Palabra</w:t>
-            </w:r>
-          </w:p>
-        </w:tc>
-        <w:tc>
-          <w:tcPr>
-            <w:tcW w:w="749" w:type="dxa"/>
-            <w:vAlign w:val="center"/>
-          </w:tcPr>
-          <w:p>
-            <w:pPr>
-              <w:rPr>
-                <w:rFonts w:ascii="Consolas" w:eastAsia="Consolas" w:hAnsi="Consolas" w:cs="Consolas"/>
-                <w:sz w:val="22"/>
-                <w:szCs w:val="22"/>
-              </w:rPr>
-            </w:pPr>
-            <w:r>
-              <w:rPr>
-                <w:rFonts w:ascii="Consolas" w:eastAsia="Consolas" w:hAnsi="Consolas" w:cs="Consolas"/>
-                <w:sz w:val="22"/>
-                <w:szCs w:val="22"/>
-              </w:rPr>
-              <w:t>No</w:t>
-            </w:r>
-          </w:p>
-        </w:tc>
-        <w:tc>
-          <w:tcPr>
-            <w:tcW w:w="5485" w:type="dxa"/>
-            <w:vAlign w:val="center"/>
-          </w:tcPr>
-          <w:p>
-            <w:pPr>
-              <w:jc w:val="left"/>
-              <w:rPr>
-                <w:rFonts w:ascii="Consolas" w:eastAsia="Consolas" w:hAnsi="Consolas" w:cs="Consolas"/>
-                <w:sz w:val="22"/>
-                <w:szCs w:val="22"/>
-              </w:rPr>
-            </w:pPr>
-            <w:r>
-              <w:rPr>
-                <w:rFonts w:ascii="Consolas" w:eastAsia="Consolas" w:hAnsi="Consolas" w:cs="Consolas"/>
-                <w:sz w:val="22"/>
-                <w:szCs w:val="22"/>
-              </w:rPr>
-              <w:t xml:space="preserve">Nombre del Controlador que estará a cargo de dar el tratamiento a las opciones </w:t>
-            </w:r>
-            <w:r>
-              <w:rPr>
-                <w:rFonts w:ascii="Consolas" w:eastAsia="Consolas" w:hAnsi="Consolas" w:cs="Consolas"/>
-                <w:sz w:val="22"/>
-                <w:szCs w:val="22"/>
-              </w:rPr>
-              <w:t xml:space="preserve">y las vistas </w:t>
-            </w:r>
-            <w:r>
-              <w:rPr>
-                <w:rFonts w:ascii="Consolas" w:eastAsia="Consolas" w:hAnsi="Consolas" w:cs="Consolas"/>
-                <w:sz w:val="22"/>
-                <w:szCs w:val="22"/>
-              </w:rPr>
-              <w:t>de dicho menú.</w:t>
-            </w:r>
-          </w:p>
-        </w:tc>
-      </w:tr>
-      <w:tr>
-        <w:tc>
-          <w:tcPr>
-            <w:tcW w:w="2943" w:type="dxa"/>
-            <w:vAlign w:val="center"/>
-          </w:tcPr>
-          <w:p>
-            <w:pPr>
-              <w:rPr>
-                <w:rFonts w:ascii="Consolas" w:eastAsia="Consolas" w:hAnsi="Consolas" w:cs="Consolas"/>
-                <w:b/>
-                <w:sz w:val="22"/>
-                <w:szCs w:val="22"/>
-              </w:rPr>
-            </w:pPr>
-            <w:proofErr w:type="spellStart"/>
-            <w:r>
-              <w:rPr>
-                <w:rFonts w:ascii="Consolas" w:eastAsia="Consolas" w:hAnsi="Consolas" w:cs="Consolas"/>
-                <w:b/>
-                <w:sz w:val="22"/>
-                <w:szCs w:val="22"/>
-              </w:rPr>
               <w:t>idParent</w:t>
             </w:r>
             <w:proofErr w:type="spellEnd"/>
@@ -4209,6 +3954,17 @@
         </w:tc>
       </w:tr>
     </w:tbl>
+    <w:p>
+      <w:pPr>
+        <w:rPr>
+          <w:rFonts w:ascii="Consolas" w:eastAsia="Consolas" w:hAnsi="Consolas" w:cs="Consolas"/>
+          <w:b/>
+          <w:color w:val="002060"/>
+          <w:sz w:val="22"/>
+          <w:szCs w:val="22"/>
+        </w:rPr>
+      </w:pPr>
+    </w:p>
     <w:p>
       <w:pPr>
         <w:rPr>
@@ -5269,7 +5025,23 @@
                 <w:sz w:val="22"/>
                 <w:szCs w:val="22"/>
               </w:rPr>
-              <w:t>(20)</w:t>
+              <w:t>(</w:t>
+            </w:r>
+            <w:r>
+              <w:rPr>
+                <w:rFonts w:ascii="Consolas" w:eastAsia="Consolas" w:hAnsi="Consolas" w:cs="Consolas"/>
+                <w:sz w:val="22"/>
+                <w:szCs w:val="22"/>
+              </w:rPr>
+              <w:t>5</w:t>
+            </w:r>
+            <w:r>
+              <w:rPr>
+                <w:rFonts w:ascii="Consolas" w:eastAsia="Consolas" w:hAnsi="Consolas" w:cs="Consolas"/>
+                <w:sz w:val="22"/>
+                <w:szCs w:val="22"/>
+              </w:rPr>
+              <w:t>0)</w:t>
             </w:r>
           </w:p>
         </w:tc>
@@ -5502,6 +5274,24 @@
         </w:tc>
       </w:tr>
     </w:tbl>
+    <w:p>
+      <w:pPr>
+        <w:rPr>
+          <w:rFonts w:ascii="Consolas" w:eastAsia="Consolas" w:hAnsi="Consolas" w:cs="Consolas"/>
+          <w:b/>
+          <w:color w:val="002060"/>
+        </w:rPr>
+      </w:pPr>
+    </w:p>
+    <w:p>
+      <w:pPr>
+        <w:rPr>
+          <w:rFonts w:ascii="Consolas" w:eastAsia="Consolas" w:hAnsi="Consolas" w:cs="Consolas"/>
+          <w:b/>
+          <w:color w:val="002060"/>
+        </w:rPr>
+      </w:pPr>
+    </w:p>
     <w:p>
       <w:pPr>
         <w:rPr>
@@ -6670,6 +6460,112 @@
                 <w:rFonts w:ascii="Consolas" w:eastAsia="Consolas" w:hAnsi="Consolas" w:cs="Consolas"/>
               </w:rPr>
               <w:t xml:space="preserve">Creador quien en primera instancia que genera la incidencia, se referencia a la Tabla de Usuarios.  </w:t>
+            </w:r>
+          </w:p>
+        </w:tc>
+      </w:tr>
+      <w:tr>
+        <w:tc>
+          <w:tcPr>
+            <w:tcW w:w="2943" w:type="dxa"/>
+            <w:vAlign w:val="center"/>
+          </w:tcPr>
+          <w:p>
+            <w:pPr>
+              <w:jc w:val="left"/>
+              <w:rPr>
+                <w:rFonts w:ascii="Consolas" w:eastAsia="Consolas" w:hAnsi="Consolas" w:cs="Consolas"/>
+                <w:b/>
+              </w:rPr>
+            </w:pPr>
+            <w:proofErr w:type="spellStart"/>
+            <w:r>
+              <w:rPr>
+                <w:rFonts w:ascii="Consolas" w:eastAsia="Consolas" w:hAnsi="Consolas" w:cs="Consolas"/>
+                <w:b/>
+              </w:rPr>
+              <w:t>idDept</w:t>
+            </w:r>
+            <w:proofErr w:type="spellEnd"/>
+          </w:p>
+        </w:tc>
+        <w:tc>
+          <w:tcPr>
+            <w:tcW w:w="2315" w:type="dxa"/>
+            <w:vAlign w:val="center"/>
+          </w:tcPr>
+          <w:p>
+            <w:pPr>
+              <w:rPr>
+                <w:rFonts w:ascii="Consolas" w:eastAsia="Consolas" w:hAnsi="Consolas" w:cs="Consolas"/>
+              </w:rPr>
+            </w:pPr>
+            <w:proofErr w:type="spellStart"/>
+            <w:r>
+              <w:rPr>
+                <w:rFonts w:ascii="Consolas" w:eastAsia="Consolas" w:hAnsi="Consolas" w:cs="Consolas"/>
+              </w:rPr>
+              <w:t>int</w:t>
+            </w:r>
+            <w:proofErr w:type="spellEnd"/>
+          </w:p>
+        </w:tc>
+        <w:tc>
+          <w:tcPr>
+            <w:tcW w:w="1654" w:type="dxa"/>
+            <w:vAlign w:val="center"/>
+          </w:tcPr>
+          <w:p>
+            <w:pPr>
+              <w:jc w:val="left"/>
+              <w:rPr>
+                <w:rFonts w:ascii="Consolas" w:eastAsia="Consolas" w:hAnsi="Consolas" w:cs="Consolas"/>
+              </w:rPr>
+            </w:pPr>
+            <w:r>
+              <w:rPr>
+                <w:rFonts w:ascii="Consolas" w:eastAsia="Consolas" w:hAnsi="Consolas" w:cs="Consolas"/>
+              </w:rPr>
+              <w:t xml:space="preserve">Numero </w:t>
+            </w:r>
+          </w:p>
+        </w:tc>
+        <w:tc>
+          <w:tcPr>
+            <w:tcW w:w="749" w:type="dxa"/>
+            <w:vAlign w:val="center"/>
+          </w:tcPr>
+          <w:p>
+            <w:pPr>
+              <w:jc w:val="left"/>
+              <w:rPr>
+                <w:rFonts w:ascii="Consolas" w:eastAsia="Consolas" w:hAnsi="Consolas" w:cs="Consolas"/>
+              </w:rPr>
+            </w:pPr>
+            <w:r>
+              <w:rPr>
+                <w:rFonts w:ascii="Consolas" w:eastAsia="Consolas" w:hAnsi="Consolas" w:cs="Consolas"/>
+              </w:rPr>
+              <w:t>No</w:t>
+            </w:r>
+          </w:p>
+        </w:tc>
+        <w:tc>
+          <w:tcPr>
+            <w:tcW w:w="5485" w:type="dxa"/>
+          </w:tcPr>
+          <w:p>
+            <w:pPr>
+              <w:jc w:val="left"/>
+              <w:rPr>
+                <w:rFonts w:ascii="Consolas" w:eastAsia="Consolas" w:hAnsi="Consolas" w:cs="Consolas"/>
+              </w:rPr>
+            </w:pPr>
+            <w:r>
+              <w:rPr>
+                <w:rFonts w:ascii="Consolas" w:eastAsia="Consolas" w:hAnsi="Consolas" w:cs="Consolas"/>
+              </w:rPr>
+              <w:t xml:space="preserve">Departamento donde se origino la incidencia </w:t>
             </w:r>
           </w:p>
         </w:tc>

</xml_diff>